<commit_message>
lots of notesgit add .
</commit_message>
<xml_diff>
--- a/webAppHackingNotes/http request smuggling/general.docx
+++ b/webAppHackingNotes/http request smuggling/general.docx
@@ -105,15 +105,7 @@
     </w:p>
     <w:p>
       <w:r>
-        <w:t xml:space="preserve">To find these we can send various requests and observe the responses. Chunked encoding works by specifying the number of bytes in hex and at the end of the request ends with 0 </w:t>
-      </w:r>
-      <w:proofErr w:type="gramStart"/>
-      <w:r>
-        <w:t>following</w:t>
-      </w:r>
-      <w:proofErr w:type="gramEnd"/>
-      <w:r>
-        <w:t xml:space="preserve"> by \r\n\r\n.</w:t>
+        <w:t>To find these we can send various requests and observe the responses. Chunked encoding works by specifying the number of bytes in hex and at the end of the request ends with 0 following by \r\n\r\n.</w:t>
       </w:r>
     </w:p>
     <w:p>
@@ -329,9 +321,9 @@
           <w:noProof/>
         </w:rPr>
         <w:drawing>
-          <wp:inline distT="0" distB="0" distL="0" distR="0" wp14:anchorId="234DF29D" wp14:editId="46D903D3">
-            <wp:extent cx="5343525" cy="3202119"/>
-            <wp:effectExtent l="0" t="0" r="0" b="0"/>
+          <wp:inline distT="0" distB="0" distL="0" distR="0" wp14:anchorId="234DF29D" wp14:editId="2EBDED13">
+            <wp:extent cx="6183081" cy="3705225"/>
+            <wp:effectExtent l="0" t="0" r="8255" b="0"/>
             <wp:docPr id="849654898" name="Picture 1" descr="A screenshot of a computer program&#10;&#10;Description automatically generated"/>
             <wp:cNvGraphicFramePr>
               <a:graphicFrameLocks xmlns:a="http://schemas.openxmlformats.org/drawingml/2006/main" noChangeAspect="1"/>
@@ -352,7 +344,7 @@
                   <pic:spPr>
                     <a:xfrm>
                       <a:off x="0" y="0"/>
-                      <a:ext cx="5378273" cy="3222942"/>
+                      <a:ext cx="6228978" cy="3732729"/>
                     </a:xfrm>
                     <a:prstGeom prst="rect">
                       <a:avLst/>
@@ -455,23 +447,7 @@
       </w:r>
       <w:proofErr w:type="gramEnd"/>
       <w:r>
-        <w:t xml:space="preserve"> </w:t>
-      </w:r>
-      <w:proofErr w:type="gramStart"/>
-      <w:r>
-        <w:t>then</w:t>
-      </w:r>
-      <w:proofErr w:type="gramEnd"/>
-      <w:r>
-        <w:t xml:space="preserve"> necessary. We also will likely need </w:t>
-      </w:r>
-      <w:proofErr w:type="gramStart"/>
-      <w:r>
-        <w:t>Content</w:t>
-      </w:r>
-      <w:proofErr w:type="gramEnd"/>
-      <w:r>
-        <w:t xml:space="preserve">-Type header as well. This smuggled request also must end with 0\r\n\r\n (basically an extra new line after the 0). Also note that the first new line (\r\n) before the body is never included when specifying content length either in the smuggled or normal request. </w:t>
+        <w:t xml:space="preserve"> then necessary. We also will likely need Content-Type header as well. This smuggled request also must end with 0\r\n\r\n (basically an extra new line after the 0). Also note that the first new line (\r\n) before the body is never included when specifying content length either in the smuggled or normal request. </w:t>
       </w:r>
     </w:p>
     <w:p>

</xml_diff>